<commit_message>
Added doxologies for Apostles
</commit_message>
<xml_diff>
--- a/Doxoogies-saints/13 Apostles.docx
+++ b/Doxoogies-saints/13 Apostles.docx
@@ -74,35 +74,32 @@
           </w:tcPr>
           <w:p>
             <w:pPr>
+              <w:pStyle w:val="CopticVersemulti-line"/>
+            </w:pPr>
+            <w:bookmarkStart w:id="0" w:name="_GoBack" w:colFirst="2" w:colLast="2"/>
+            <w:r>
+              <w:t>Ⲕⲩⲣⲓⲟⲥ Ⲓⲏ̄ⲥ̄ Ⲡⲭ̄ⲥ̄:</w:t>
+            </w:r>
+          </w:p>
+          <w:p>
+            <w:pPr>
+              <w:pStyle w:val="CopticVersemulti-line"/>
+            </w:pPr>
+            <w:r>
+              <w:t>ⲁϥⲥⲱⲧⲡ ⲛ̀ⲛⲉϥⲁ̀ⲡⲟⲥⲧⲟⲗⲟⲥ:</w:t>
+            </w:r>
+          </w:p>
+          <w:p>
+            <w:pPr>
+              <w:pStyle w:val="CopticVersemulti-line"/>
+            </w:pPr>
+            <w:r>
+              <w:t>ⲉ̀ⲧⲉ Ⲡⲉⲧⲣⲟⲥ ⲛⲉⲙ Ⲁⲛⲇ̀ⲣⲉⲁⲥ:</w:t>
+            </w:r>
+          </w:p>
+          <w:p>
+            <w:pPr>
               <w:pStyle w:val="CopticHangingVerse"/>
-              <w:ind w:left="0" w:firstLine="0"/>
-            </w:pPr>
-            <w:r>
-              <w:t>Ⲕⲩⲣⲓⲟⲥ Ⲓⲏ̄ⲥ̄ Ⲡⲭ̄ⲥ̄:</w:t>
-            </w:r>
-          </w:p>
-          <w:p>
-            <w:pPr>
-              <w:pStyle w:val="CopticHangingVerse"/>
-              <w:ind w:left="0" w:firstLine="0"/>
-            </w:pPr>
-            <w:r>
-              <w:t>ⲁϥⲥⲱⲧⲡ ⲛ̀ⲛⲉϥⲁ̀ⲡⲟⲥⲧⲟⲗⲟⲥ:</w:t>
-            </w:r>
-          </w:p>
-          <w:p>
-            <w:pPr>
-              <w:pStyle w:val="CopticHangingVerse"/>
-              <w:ind w:left="0" w:firstLine="0"/>
-            </w:pPr>
-            <w:r>
-              <w:t>ⲉ̀ⲧⲉ Ⲡⲉⲧⲣⲟⲥ ⲛⲉⲙ Ⲁⲛⲇ̀ⲣⲉⲁⲥ:</w:t>
-            </w:r>
-          </w:p>
-          <w:p>
-            <w:pPr>
-              <w:pStyle w:val="CopticHangingVerse"/>
-              <w:ind w:left="0" w:firstLine="0"/>
             </w:pPr>
             <w:r>
               <w:t>Ⲓⲱⲁⲛⲛⲏⲥ ⲛⲉⲙ Ⲓⲁⲕⲱⲃⲟⲥ.</w:t>
@@ -140,509 +137,11 @@
           </w:tcPr>
           <w:p>
             <w:pPr>
-              <w:pStyle w:val="EngHangEnd"/>
-            </w:pPr>
-            <w:r>
-              <w:t>Our Lord Jesus Christ</w:t>
-            </w:r>
-          </w:p>
-          <w:p>
-            <w:pPr>
-              <w:pStyle w:val="EngHangEnd"/>
-            </w:pPr>
-            <w:r>
-              <w:t>Has chosen His Apostles:</w:t>
-            </w:r>
-          </w:p>
-          <w:p>
-            <w:pPr>
-              <w:pStyle w:val="EngHangEnd"/>
-            </w:pPr>
-            <w:r>
-              <w:t>Peter and Andrew,</w:t>
-            </w:r>
-          </w:p>
-          <w:p>
-            <w:pPr>
-              <w:pStyle w:val="EngHangEnd"/>
-            </w:pPr>
-            <w:r>
-              <w:t>And John and James;</w:t>
-            </w:r>
-          </w:p>
-        </w:tc>
-        <w:tc>
-          <w:tcPr>
-            <w:tcW w:w="1255" w:type="pct"/>
-          </w:tcPr>
-          <w:p>
-            <w:pPr>
-              <w:pStyle w:val="EngHang"/>
-            </w:pPr>
-            <w:r>
-              <w:t>Our Lord Jesus Christ</w:t>
-            </w:r>
-          </w:p>
-          <w:p>
-            <w:pPr>
-              <w:pStyle w:val="EngHang"/>
-            </w:pPr>
-            <w:r>
-              <w:t>Has chosen His Apostles:</w:t>
-            </w:r>
-          </w:p>
-          <w:p>
-            <w:pPr>
-              <w:pStyle w:val="EngHang"/>
-            </w:pPr>
-            <w:r>
-              <w:t>Peter and Andrew,</w:t>
-            </w:r>
-          </w:p>
-          <w:p>
-            <w:pPr>
-              <w:pStyle w:val="EngHangEnd"/>
-            </w:pPr>
-            <w:r>
-              <w:t>And John and James;</w:t>
-            </w:r>
-          </w:p>
-        </w:tc>
-      </w:tr>
-      <w:tr>
-        <w:tc>
-          <w:tcPr>
-            <w:tcW w:w="1248" w:type="pct"/>
-          </w:tcPr>
-          <w:p>
-            <w:pPr>
-              <w:pStyle w:val="CopticHangingVerse"/>
-            </w:pPr>
-            <w:r>
-              <w:t>Ⲗⲟⲓⲡⲟⲛ Ⲫⲓⲗⲓⲡⲡⲟⲥ ⲛⲉⲙ Ⲙⲁⲧⲑⲉⲟⲥ:</w:t>
-            </w:r>
-          </w:p>
-          <w:p>
-            <w:pPr>
-              <w:pStyle w:val="CopticHangingVerse"/>
-            </w:pPr>
-            <w:r>
-              <w:t>Ⲃⲁⲣⲑⲟⲗⲟⲙⲉⲟⲥ ⲛⲉⲙ Ⲑⲱⲙⲁⲥ:</w:t>
-            </w:r>
-          </w:p>
-          <w:p>
-            <w:pPr>
-              <w:pStyle w:val="CopticHangingVerse"/>
-            </w:pPr>
-            <w:r>
-              <w:t>Ⲓⲁⲕⲱⲃⲟⲥ ⲛ̀ⲧⲉ Ⲁⲗⲫⲉⲟⲥ:</w:t>
-            </w:r>
-          </w:p>
-          <w:p>
-            <w:pPr>
-              <w:pStyle w:val="CopticHangingVerse"/>
-            </w:pPr>
-            <w:r>
-              <w:t>ⲛⲉⲙ Ⲥⲓⲙⲱⲛ ⲡⲓⲕⲁⲛⲁⲛⲉⲟⲥ.</w:t>
-            </w:r>
-          </w:p>
-        </w:tc>
-        <w:tc>
-          <w:tcPr>
-            <w:tcW w:w="1242" w:type="pct"/>
-          </w:tcPr>
-          <w:p>
-            <w:r>
-              <w:t>And the rest:</w:t>
-            </w:r>
-          </w:p>
-          <w:p>
-            <w:r>
-              <w:t>Philip and Matthew:</w:t>
-            </w:r>
-          </w:p>
-          <w:p>
-            <w:r>
-              <w:t>Bartholomew and Thomas:</w:t>
-            </w:r>
-          </w:p>
-          <w:p>
-            <w:r>
-              <w:t xml:space="preserve">James the son of </w:t>
-            </w:r>
-            <w:proofErr w:type="spellStart"/>
-            <w:r>
-              <w:t>Alphaeus</w:t>
-            </w:r>
-            <w:proofErr w:type="spellEnd"/>
-            <w:r>
-              <w:t>:</w:t>
-            </w:r>
-          </w:p>
-          <w:p>
-            <w:r>
-              <w:t>And Simon the Canaanite.</w:t>
-            </w:r>
-          </w:p>
-        </w:tc>
-        <w:tc>
-          <w:tcPr>
-            <w:tcW w:w="1255" w:type="pct"/>
-          </w:tcPr>
-          <w:p>
-            <w:pPr>
-              <w:pStyle w:val="EngHangEnd"/>
-            </w:pPr>
-            <w:commentRangeStart w:id="0"/>
-            <w:r>
-              <w:t xml:space="preserve">And </w:t>
-            </w:r>
-            <w:commentRangeEnd w:id="0"/>
-            <w:r>
-              <w:rPr>
-                <w:rStyle w:val="CommentReference"/>
-                <w:rFonts w:ascii="Times New Roman" w:eastAsiaTheme="minorHAnsi" w:hAnsi="Times New Roman" w:cstheme="minorBidi"/>
-                <w:color w:val="auto"/>
-              </w:rPr>
-              <w:commentReference w:id="0"/>
-            </w:r>
-            <w:r>
-              <w:t>Philip and Matthew;</w:t>
-            </w:r>
-          </w:p>
-          <w:p>
-            <w:pPr>
-              <w:pStyle w:val="EngHangEnd"/>
-            </w:pPr>
-            <w:r>
-              <w:t>Bartholomew and Thomas;</w:t>
-            </w:r>
-          </w:p>
-          <w:p>
-            <w:pPr>
-              <w:pStyle w:val="EngHangEnd"/>
-            </w:pPr>
-            <w:r>
-              <w:t xml:space="preserve">James the son of </w:t>
-            </w:r>
-            <w:proofErr w:type="spellStart"/>
-            <w:r>
-              <w:t>Alphaeus</w:t>
-            </w:r>
-            <w:proofErr w:type="spellEnd"/>
-            <w:r>
-              <w:t>,</w:t>
-            </w:r>
-          </w:p>
-          <w:p>
-            <w:pPr>
-              <w:pStyle w:val="EngHangEnd"/>
-            </w:pPr>
-            <w:r>
-              <w:t>And Simon the Canaanite.</w:t>
-            </w:r>
-          </w:p>
-        </w:tc>
-        <w:tc>
-          <w:tcPr>
-            <w:tcW w:w="1255" w:type="pct"/>
-          </w:tcPr>
-          <w:p>
-            <w:pPr>
-              <w:pStyle w:val="EngHang"/>
-            </w:pPr>
-            <w:r>
-              <w:t>And Philip and Matthew;</w:t>
-            </w:r>
-          </w:p>
-          <w:p>
-            <w:pPr>
-              <w:pStyle w:val="EngHang"/>
-            </w:pPr>
-            <w:r>
-              <w:t>Bartholomew and Thomas;</w:t>
-            </w:r>
-          </w:p>
-          <w:p>
-            <w:pPr>
-              <w:pStyle w:val="EngHang"/>
-            </w:pPr>
-            <w:r>
-              <w:t xml:space="preserve">James the son of </w:t>
-            </w:r>
-            <w:proofErr w:type="spellStart"/>
-            <w:r>
-              <w:t>Alphaeus</w:t>
-            </w:r>
-            <w:proofErr w:type="spellEnd"/>
-            <w:r>
-              <w:t>,</w:t>
-            </w:r>
-          </w:p>
-          <w:p>
-            <w:pPr>
-              <w:pStyle w:val="EngHangEnd"/>
-            </w:pPr>
-            <w:r>
-              <w:t>And Simon the Canaanite.</w:t>
-            </w:r>
-          </w:p>
-        </w:tc>
-      </w:tr>
-      <w:tr>
-        <w:tc>
-          <w:tcPr>
-            <w:tcW w:w="1248" w:type="pct"/>
-          </w:tcPr>
-          <w:p>
-            <w:pPr>
-              <w:pStyle w:val="CopticHangingVerse"/>
-            </w:pPr>
-            <w:r>
-              <w:t>Ⲑⲁⲇⲇⲉⲟⲥ ⲛⲉⲙ Ⲙⲁⲧⲑⲓⲁⲥ:</w:t>
-            </w:r>
-          </w:p>
-          <w:p>
-            <w:pPr>
-              <w:pStyle w:val="CopticHangingVerse"/>
-            </w:pPr>
-            <w:r>
-              <w:t>Ⲡⲁⲩⲗⲟⲥ ⲛⲉⲙ Ⲙⲁⲣⲕⲟⲥ ⲛⲉⲙ Ⲗⲟⲩⲕⲁⲥ:</w:t>
-            </w:r>
-          </w:p>
-          <w:p>
-            <w:pPr>
-              <w:pStyle w:val="CopticHangingVerse"/>
-            </w:pPr>
-            <w:r>
-              <w:t>ⲛⲉⲙ ⲡ̀ⲥⲉⲡⲓ ⲛ̀ⲧⲉ ⲛⲓⲙⲁⲑⲏⲧⲏⲥ:</w:t>
-            </w:r>
-          </w:p>
-          <w:p>
-            <w:pPr>
-              <w:pStyle w:val="CopticHangingVerse"/>
-            </w:pPr>
-            <w:r>
-              <w:t>ⲛⲏⲉ̀ⲧⲁⲩⲙⲟϣⲓ ⲛ̀ⲥⲁ Ⲡⲉⲛⲥⲱⲧⲏⲣ.</w:t>
-            </w:r>
-          </w:p>
-        </w:tc>
-        <w:tc>
-          <w:tcPr>
-            <w:tcW w:w="1242" w:type="pct"/>
-          </w:tcPr>
-          <w:p>
-            <w:r>
-              <w:t>Thaddeus and Matthias:</w:t>
-            </w:r>
-          </w:p>
-          <w:p>
-            <w:r>
-              <w:t>Paul, Mark and Luke:</w:t>
-            </w:r>
-          </w:p>
-          <w:p>
-            <w:r>
-              <w:t>And the rest of the disciples:</w:t>
-            </w:r>
-          </w:p>
-          <w:p>
-            <w:r>
-              <w:t xml:space="preserve">Who followed our </w:t>
-            </w:r>
-            <w:proofErr w:type="gramStart"/>
-            <w:r>
-              <w:t>Savior.</w:t>
-            </w:r>
-            <w:proofErr w:type="gramEnd"/>
-          </w:p>
-        </w:tc>
-        <w:tc>
-          <w:tcPr>
-            <w:tcW w:w="1255" w:type="pct"/>
-          </w:tcPr>
-          <w:p>
-            <w:pPr>
-              <w:pStyle w:val="EngHangEnd"/>
-            </w:pPr>
-            <w:r>
-              <w:t>Thaddaeus and Matthias;</w:t>
-            </w:r>
-          </w:p>
-          <w:p>
-            <w:pPr>
-              <w:pStyle w:val="EngHangEnd"/>
-            </w:pPr>
-            <w:r>
-              <w:t>Paul, Mark and Luke;</w:t>
-            </w:r>
-          </w:p>
-          <w:p>
-            <w:pPr>
-              <w:pStyle w:val="EngHangEnd"/>
-            </w:pPr>
-            <w:r>
-              <w:t>And the rest of the Disciples,</w:t>
-            </w:r>
-          </w:p>
-          <w:p>
-            <w:pPr>
-              <w:pStyle w:val="EngHangEnd"/>
-            </w:pPr>
-            <w:r>
-              <w:t xml:space="preserve">Who followed our </w:t>
-            </w:r>
-            <w:proofErr w:type="gramStart"/>
-            <w:r>
-              <w:t>Saviour.</w:t>
-            </w:r>
-            <w:proofErr w:type="gramEnd"/>
-          </w:p>
-        </w:tc>
-        <w:tc>
-          <w:tcPr>
-            <w:tcW w:w="1255" w:type="pct"/>
-          </w:tcPr>
-          <w:p>
-            <w:pPr>
-              <w:pStyle w:val="EngHang"/>
-            </w:pPr>
-            <w:r>
-              <w:t>Thaddaeus and Matthias;</w:t>
-            </w:r>
-          </w:p>
-          <w:p>
-            <w:pPr>
-              <w:pStyle w:val="EngHang"/>
-            </w:pPr>
-            <w:r>
-              <w:t>Paul, Mark and Luke;</w:t>
-            </w:r>
-          </w:p>
-          <w:p>
-            <w:pPr>
-              <w:pStyle w:val="EngHang"/>
-            </w:pPr>
-            <w:r>
-              <w:t>And the rest of the Disciples,</w:t>
-            </w:r>
-          </w:p>
-          <w:p>
-            <w:pPr>
-              <w:pStyle w:val="EngHangEnd"/>
-            </w:pPr>
-            <w:r>
-              <w:t xml:space="preserve">Who followed our </w:t>
-            </w:r>
-            <w:proofErr w:type="gramStart"/>
-            <w:r>
-              <w:t>Saviour.</w:t>
-            </w:r>
-            <w:proofErr w:type="gramEnd"/>
-          </w:p>
-        </w:tc>
-      </w:tr>
-      <w:tr>
-        <w:tc>
-          <w:tcPr>
-            <w:tcW w:w="1248" w:type="pct"/>
-          </w:tcPr>
-          <w:p>
-            <w:pPr>
-              <w:pStyle w:val="CopticHangingVerse"/>
-            </w:pPr>
-            <w:r>
-              <w:t>Ⲙⲁⲧⲑⲓⲁⲥ ⲫⲏⲉ̀ⲧⲁϥϣⲱⲡⲓ:</w:t>
-            </w:r>
-          </w:p>
-          <w:p>
-            <w:pPr>
-              <w:pStyle w:val="CopticHangingVerse"/>
-            </w:pPr>
-            <w:r>
-              <w:t>ⲛ̀ⲧ̀ϣⲉⲃⲓⲱ ⲛ̀Ⲓⲟⲩⲇⲁⲥ:</w:t>
-            </w:r>
-          </w:p>
-          <w:p>
-            <w:pPr>
-              <w:pStyle w:val="CopticHangingVerse"/>
-            </w:pPr>
-            <w:r>
-              <w:lastRenderedPageBreak/>
-              <w:t>ⲛⲉⲙ ⲛ̀ϫⲱⲕ ⲉ̀ⲃⲟⲗ ⲛⲉⲙ ⲡ̀ⲥⲉⲡⲓ:</w:t>
-            </w:r>
-          </w:p>
-          <w:p>
-            <w:pPr>
-              <w:pStyle w:val="CopticHangingVerse"/>
-            </w:pPr>
-            <w:r>
-              <w:t>ⲛⲏⲉ̀ⲧⲁⲩⲙⲟϣⲓ ⲛ̀ⲥⲁ ⲇⲉⲥⲡⲟⲧⲁ.</w:t>
-            </w:r>
-          </w:p>
-        </w:tc>
-        <w:tc>
-          <w:tcPr>
-            <w:tcW w:w="1242" w:type="pct"/>
-          </w:tcPr>
-          <w:p>
-            <w:r>
-              <w:lastRenderedPageBreak/>
-              <w:t>Mathias, who was chosen:</w:t>
-            </w:r>
-          </w:p>
-          <w:p>
-            <w:r>
-              <w:t>In place of Judas:</w:t>
-            </w:r>
-          </w:p>
-          <w:p>
-            <w:r>
-              <w:t>All of them and the rest:</w:t>
-            </w:r>
-          </w:p>
-          <w:p>
-            <w:r>
-              <w:t>Followed the Master.</w:t>
-            </w:r>
-          </w:p>
-        </w:tc>
-        <w:tc>
-          <w:tcPr>
-            <w:tcW w:w="1255" w:type="pct"/>
-          </w:tcPr>
-          <w:p>
-            <w:pPr>
-              <w:pStyle w:val="EngHangEnd"/>
-            </w:pPr>
-            <w:r>
-              <w:t>Matthias was chosen</w:t>
-            </w:r>
-          </w:p>
-          <w:p>
-            <w:pPr>
-              <w:pStyle w:val="EngHangEnd"/>
-            </w:pPr>
-            <w:r>
-              <w:t>Instead of Judas,</w:t>
-            </w:r>
-          </w:p>
-          <w:p>
-            <w:pPr>
-              <w:pStyle w:val="EngHangEnd"/>
+              <w:pStyle w:val="EngHang"/>
             </w:pPr>
             <w:commentRangeStart w:id="1"/>
             <w:r>
-              <w:lastRenderedPageBreak/>
-              <w:t>And was numbered with</w:t>
-            </w:r>
-          </w:p>
-          <w:p>
-            <w:pPr>
-              <w:pStyle w:val="EngHangEnd"/>
-            </w:pPr>
-            <w:r>
-              <w:t>The rest of the Apostles.</w:t>
+              <w:t xml:space="preserve">Our </w:t>
             </w:r>
             <w:commentRangeEnd w:id="1"/>
             <w:r>
@@ -653,6 +152,33 @@
               </w:rPr>
               <w:commentReference w:id="1"/>
             </w:r>
+            <w:r>
+              <w:t>Lord Jesus Christ</w:t>
+            </w:r>
+          </w:p>
+          <w:p>
+            <w:pPr>
+              <w:pStyle w:val="EngHang"/>
+            </w:pPr>
+            <w:r>
+              <w:t>Has chosen His Apostles:</w:t>
+            </w:r>
+          </w:p>
+          <w:p>
+            <w:pPr>
+              <w:pStyle w:val="EngHang"/>
+            </w:pPr>
+            <w:r>
+              <w:t>Peter and Andrew,</w:t>
+            </w:r>
+          </w:p>
+          <w:p>
+            <w:pPr>
+              <w:pStyle w:val="EngHangEnd"/>
+            </w:pPr>
+            <w:r>
+              <w:t>And John and James;</w:t>
+            </w:r>
           </w:p>
         </w:tc>
         <w:tc>
@@ -664,24 +190,23 @@
               <w:pStyle w:val="EngHang"/>
             </w:pPr>
             <w:r>
-              <w:lastRenderedPageBreak/>
-              <w:t>Matthias was chosen</w:t>
-            </w:r>
-          </w:p>
-          <w:p>
-            <w:pPr>
-              <w:pStyle w:val="EngHang"/>
-            </w:pPr>
-            <w:r>
-              <w:t>Instead of Judas,</w:t>
-            </w:r>
-          </w:p>
-          <w:p>
-            <w:pPr>
-              <w:pStyle w:val="EngHang"/>
-            </w:pPr>
-            <w:r>
-              <w:t>And was numbered with</w:t>
+              <w:t>Our Lord Jesus Christ</w:t>
+            </w:r>
+          </w:p>
+          <w:p>
+            <w:pPr>
+              <w:pStyle w:val="EngHang"/>
+            </w:pPr>
+            <w:r>
+              <w:t>Has chosen His Apostles:</w:t>
+            </w:r>
+          </w:p>
+          <w:p>
+            <w:pPr>
+              <w:pStyle w:val="EngHang"/>
+            </w:pPr>
+            <w:r>
+              <w:t>Peter and Andrew,</w:t>
             </w:r>
           </w:p>
           <w:p>
@@ -689,8 +214,7 @@
               <w:pStyle w:val="EngHangEnd"/>
             </w:pPr>
             <w:r>
-              <w:lastRenderedPageBreak/>
-              <w:t>The rest of the Apostles.</w:t>
+              <w:t>And John and James;</w:t>
             </w:r>
           </w:p>
         </w:tc>
@@ -702,35 +226,34 @@
           </w:tcPr>
           <w:p>
             <w:pPr>
+              <w:pStyle w:val="CopticVersemulti-line"/>
+            </w:pPr>
+            <w:r>
+              <w:t>Ⲗⲟⲓⲡⲟⲛ Ⲫⲓⲗⲓⲡⲡⲟⲥ ⲛⲉⲙ Ⲙⲁⲧⲑⲉⲟⲥ:</w:t>
+            </w:r>
+          </w:p>
+          <w:p>
+            <w:pPr>
+              <w:pStyle w:val="CopticVersemulti-line"/>
+            </w:pPr>
+            <w:r>
+              <w:t>Ⲃⲁⲣⲑⲟⲗⲟⲙⲉⲟⲥ ⲛⲉⲙ Ⲑⲱⲙⲁⲥ:</w:t>
+            </w:r>
+          </w:p>
+          <w:p>
+            <w:pPr>
+              <w:pStyle w:val="CopticVersemulti-line"/>
+            </w:pPr>
+            <w:r>
+              <w:t>Ⲓⲁⲕⲱⲃⲟⲥ ⲛ̀ⲧⲉ Ⲁⲗⲫⲉⲟⲥ:</w:t>
+            </w:r>
+          </w:p>
+          <w:p>
+            <w:pPr>
               <w:pStyle w:val="CopticHangingVerse"/>
             </w:pPr>
             <w:r>
-              <w:lastRenderedPageBreak/>
-              <w:t>Ⲁⲡⲟⲩϧ̀ⲣⲱⲟⲩ ϣⲉⲛⲁϥ ⲉ̀ⲃⲟⲗ:</w:t>
-            </w:r>
-          </w:p>
-          <w:p>
-            <w:pPr>
-              <w:pStyle w:val="CopticHangingVerse"/>
-            </w:pPr>
-            <w:r>
-              <w:t>Ϩⲓϫⲉⲛ ⲡ̀ϩⲟ ⲙ̀ⲡ̀ⲕⲁϩⲓ ⲧⲏⲣϥ:</w:t>
-            </w:r>
-          </w:p>
-          <w:p>
-            <w:pPr>
-              <w:pStyle w:val="CopticHangingVerse"/>
-            </w:pPr>
-            <w:r>
-              <w:t>ⲟⲩⲟϩ ⲛⲟⲩⲥⲁϫⲓ ⲁⲩⲫⲟϩ:</w:t>
-            </w:r>
-          </w:p>
-          <w:p>
-            <w:pPr>
-              <w:pStyle w:val="CopticHangingVerse"/>
-            </w:pPr>
-            <w:r>
-              <w:t>ϣⲁ ⲁⲩⲣⲉⲏϫⲉ ⲛ̀ϯⲟⲓⲕⲟⲩⲙⲉⲛⲏ.</w:t>
+              <w:t>ⲛⲉⲙ Ⲥⲓⲙⲱⲛ ⲡⲓⲕⲁⲛⲁⲛⲉⲟⲥ.</w:t>
             </w:r>
           </w:p>
         </w:tc>
@@ -740,22 +263,35 @@
           </w:tcPr>
           <w:p>
             <w:r>
-              <w:t>Their voices went forth:</w:t>
-            </w:r>
-          </w:p>
-          <w:p>
-            <w:r>
-              <w:t>Throughout the face of the whole earth:</w:t>
-            </w:r>
-          </w:p>
-          <w:p>
-            <w:r>
-              <w:t>And their words have reached:</w:t>
-            </w:r>
-          </w:p>
-          <w:p>
-            <w:r>
-              <w:t>The ends of the world.</w:t>
+              <w:t>And the rest:</w:t>
+            </w:r>
+          </w:p>
+          <w:p>
+            <w:r>
+              <w:t>Philip and Matthew:</w:t>
+            </w:r>
+          </w:p>
+          <w:p>
+            <w:r>
+              <w:t>Bartholomew and Thomas:</w:t>
+            </w:r>
+          </w:p>
+          <w:p>
+            <w:r>
+              <w:t xml:space="preserve">James the son of </w:t>
+            </w:r>
+            <w:proofErr w:type="spellStart"/>
+            <w:r>
+              <w:t>Alphaeus</w:t>
+            </w:r>
+            <w:proofErr w:type="spellEnd"/>
+            <w:r>
+              <w:t>:</w:t>
+            </w:r>
+          </w:p>
+          <w:p>
+            <w:r>
+              <w:t>And Simon the Canaanite.</w:t>
             </w:r>
           </w:p>
         </w:tc>
@@ -765,14 +301,11 @@
           </w:tcPr>
           <w:p>
             <w:pPr>
-              <w:pStyle w:val="EngHangEnd"/>
-            </w:pPr>
-            <w:r>
-              <w:t xml:space="preserve">Their </w:t>
-            </w:r>
+              <w:pStyle w:val="EngHang"/>
+            </w:pPr>
             <w:commentRangeStart w:id="2"/>
             <w:r>
-              <w:t xml:space="preserve">sound </w:t>
+              <w:t xml:space="preserve">And </w:t>
             </w:r>
             <w:commentRangeEnd w:id="2"/>
             <w:r>
@@ -784,7 +317,31 @@
               <w:commentReference w:id="2"/>
             </w:r>
             <w:r>
-              <w:t>went forth</w:t>
+              <w:t>Philip and Matthew;</w:t>
+            </w:r>
+          </w:p>
+          <w:p>
+            <w:pPr>
+              <w:pStyle w:val="EngHang"/>
+            </w:pPr>
+            <w:r>
+              <w:t>Bartholomew and Thomas;</w:t>
+            </w:r>
+          </w:p>
+          <w:p>
+            <w:pPr>
+              <w:pStyle w:val="EngHang"/>
+            </w:pPr>
+            <w:r>
+              <w:t xml:space="preserve">James the son of </w:t>
+            </w:r>
+            <w:proofErr w:type="spellStart"/>
+            <w:r>
+              <w:t>Alphaeus</w:t>
+            </w:r>
+            <w:proofErr w:type="spellEnd"/>
+            <w:r>
+              <w:t>,</w:t>
             </w:r>
           </w:p>
           <w:p>
@@ -792,7 +349,44 @@
               <w:pStyle w:val="EngHangEnd"/>
             </w:pPr>
             <w:r>
-              <w:t>Into all the earth,</w:t>
+              <w:t>And Simon the Canaanite.</w:t>
+            </w:r>
+          </w:p>
+        </w:tc>
+        <w:tc>
+          <w:tcPr>
+            <w:tcW w:w="1255" w:type="pct"/>
+          </w:tcPr>
+          <w:p>
+            <w:pPr>
+              <w:pStyle w:val="EngHang"/>
+            </w:pPr>
+            <w:r>
+              <w:t>And Philip and Matthew;</w:t>
+            </w:r>
+          </w:p>
+          <w:p>
+            <w:pPr>
+              <w:pStyle w:val="EngHang"/>
+            </w:pPr>
+            <w:r>
+              <w:t>Bartholomew and Thomas;</w:t>
+            </w:r>
+          </w:p>
+          <w:p>
+            <w:pPr>
+              <w:pStyle w:val="EngHang"/>
+            </w:pPr>
+            <w:r>
+              <w:t xml:space="preserve">James the son of </w:t>
+            </w:r>
+            <w:proofErr w:type="spellStart"/>
+            <w:r>
+              <w:t>Alphaeus</w:t>
+            </w:r>
+            <w:proofErr w:type="spellEnd"/>
+            <w:r>
+              <w:t>,</w:t>
             </w:r>
           </w:p>
           <w:p>
@@ -800,52 +394,7 @@
               <w:pStyle w:val="EngHangEnd"/>
             </w:pPr>
             <w:r>
-              <w:t>And their words unto</w:t>
-            </w:r>
-          </w:p>
-          <w:p>
-            <w:pPr>
-              <w:pStyle w:val="EngHangEnd"/>
-            </w:pPr>
-            <w:r>
-              <w:t>The ends of the world.</w:t>
-            </w:r>
-          </w:p>
-        </w:tc>
-        <w:tc>
-          <w:tcPr>
-            <w:tcW w:w="1255" w:type="pct"/>
-          </w:tcPr>
-          <w:p>
-            <w:pPr>
-              <w:pStyle w:val="EngHang"/>
-            </w:pPr>
-            <w:r>
-              <w:t>Their sound went forth</w:t>
-            </w:r>
-          </w:p>
-          <w:p>
-            <w:pPr>
-              <w:pStyle w:val="EngHang"/>
-            </w:pPr>
-            <w:r>
-              <w:t>Into all the earth,</w:t>
-            </w:r>
-          </w:p>
-          <w:p>
-            <w:pPr>
-              <w:pStyle w:val="EngHang"/>
-            </w:pPr>
-            <w:r>
-              <w:t>And their words unto</w:t>
-            </w:r>
-          </w:p>
-          <w:p>
-            <w:pPr>
-              <w:pStyle w:val="EngHangEnd"/>
-            </w:pPr>
-            <w:r>
-              <w:t>The ends of the world.</w:t>
+              <w:t>And Simon the Canaanite.</w:t>
             </w:r>
           </w:p>
         </w:tc>
@@ -857,33 +406,489 @@
           </w:tcPr>
           <w:p>
             <w:pPr>
+              <w:pStyle w:val="CopticVersemulti-line"/>
+            </w:pPr>
+            <w:r>
+              <w:t>Ⲑⲁⲇⲇⲉⲟⲥ ⲛⲉⲙ Ⲙⲁⲧⲑⲓⲁⲥ:</w:t>
+            </w:r>
+          </w:p>
+          <w:p>
+            <w:pPr>
+              <w:pStyle w:val="CopticVersemulti-line"/>
+            </w:pPr>
+            <w:r>
+              <w:t>Ⲡⲁⲩⲗⲟⲥ ⲛⲉⲙ Ⲙⲁⲣⲕⲟⲥ ⲛⲉⲙ Ⲗⲟⲩⲕⲁⲥ:</w:t>
+            </w:r>
+          </w:p>
+          <w:p>
+            <w:pPr>
+              <w:pStyle w:val="CopticVersemulti-line"/>
+            </w:pPr>
+            <w:r>
+              <w:t>ⲛⲉⲙ ⲡ̀ⲥⲉⲡⲓ ⲛ̀ⲧⲉ ⲛⲓⲙⲁⲑⲏⲧⲏⲥ:</w:t>
+            </w:r>
+          </w:p>
+          <w:p>
+            <w:pPr>
               <w:pStyle w:val="CopticHangingVerse"/>
             </w:pPr>
             <w:r>
+              <w:t>ⲛⲏⲉ̀ⲧⲁⲩⲙⲟϣⲓ ⲛ̀ⲥⲁ Ⲡⲉⲛⲥⲱⲧⲏⲣ.</w:t>
+            </w:r>
+          </w:p>
+        </w:tc>
+        <w:tc>
+          <w:tcPr>
+            <w:tcW w:w="1242" w:type="pct"/>
+          </w:tcPr>
+          <w:p>
+            <w:r>
+              <w:t>Thaddeus and Matthias:</w:t>
+            </w:r>
+          </w:p>
+          <w:p>
+            <w:r>
+              <w:t>Paul, Mark and Luke:</w:t>
+            </w:r>
+          </w:p>
+          <w:p>
+            <w:r>
+              <w:t>And the rest of the disciples:</w:t>
+            </w:r>
+          </w:p>
+          <w:p>
+            <w:r>
+              <w:t xml:space="preserve">Who followed our </w:t>
+            </w:r>
+            <w:proofErr w:type="gramStart"/>
+            <w:r>
+              <w:t>Savior.</w:t>
+            </w:r>
+            <w:proofErr w:type="gramEnd"/>
+          </w:p>
+        </w:tc>
+        <w:tc>
+          <w:tcPr>
+            <w:tcW w:w="1255" w:type="pct"/>
+          </w:tcPr>
+          <w:p>
+            <w:pPr>
+              <w:pStyle w:val="EngHang"/>
+            </w:pPr>
+            <w:r>
+              <w:t>Thaddaeus and Matthias;</w:t>
+            </w:r>
+          </w:p>
+          <w:p>
+            <w:pPr>
+              <w:pStyle w:val="EngHang"/>
+            </w:pPr>
+            <w:r>
+              <w:t>Paul, Mark and Luke;</w:t>
+            </w:r>
+          </w:p>
+          <w:p>
+            <w:pPr>
+              <w:pStyle w:val="EngHang"/>
+            </w:pPr>
+            <w:r>
+              <w:t>And the rest of the Disciples,</w:t>
+            </w:r>
+          </w:p>
+          <w:p>
+            <w:pPr>
+              <w:pStyle w:val="EngHangEnd"/>
+            </w:pPr>
+            <w:r>
+              <w:t xml:space="preserve">Who followed our </w:t>
+            </w:r>
+            <w:proofErr w:type="gramStart"/>
+            <w:r>
+              <w:t>Saviour.</w:t>
+            </w:r>
+            <w:proofErr w:type="gramEnd"/>
+          </w:p>
+        </w:tc>
+        <w:tc>
+          <w:tcPr>
+            <w:tcW w:w="1255" w:type="pct"/>
+          </w:tcPr>
+          <w:p>
+            <w:pPr>
+              <w:pStyle w:val="EngHang"/>
+            </w:pPr>
+            <w:r>
+              <w:t>Thaddaeus and Matthias;</w:t>
+            </w:r>
+          </w:p>
+          <w:p>
+            <w:pPr>
+              <w:pStyle w:val="EngHang"/>
+            </w:pPr>
+            <w:r>
+              <w:t>Paul, Mark and Luke;</w:t>
+            </w:r>
+          </w:p>
+          <w:p>
+            <w:pPr>
+              <w:pStyle w:val="EngHang"/>
+            </w:pPr>
+            <w:r>
+              <w:t>And the rest of the Disciples,</w:t>
+            </w:r>
+          </w:p>
+          <w:p>
+            <w:pPr>
+              <w:pStyle w:val="EngHangEnd"/>
+            </w:pPr>
+            <w:r>
+              <w:t xml:space="preserve">Who followed our </w:t>
+            </w:r>
+            <w:proofErr w:type="gramStart"/>
+            <w:r>
+              <w:t>Saviour.</w:t>
+            </w:r>
+            <w:proofErr w:type="gramEnd"/>
+          </w:p>
+        </w:tc>
+      </w:tr>
+      <w:tr>
+        <w:tc>
+          <w:tcPr>
+            <w:tcW w:w="1248" w:type="pct"/>
+          </w:tcPr>
+          <w:p>
+            <w:pPr>
+              <w:pStyle w:val="CopticVersemulti-line"/>
+            </w:pPr>
+            <w:r>
+              <w:t>Ⲙⲁⲧⲑⲓⲁⲥ ⲫⲏⲉ̀ⲧⲁϥϣⲱⲡⲓ:</w:t>
+            </w:r>
+          </w:p>
+          <w:p>
+            <w:pPr>
+              <w:pStyle w:val="CopticVersemulti-line"/>
+            </w:pPr>
+            <w:r>
+              <w:t>ⲛ̀ⲧ̀ϣⲉⲃⲓⲱ ⲛ̀Ⲓⲟⲩⲇⲁⲥ:</w:t>
+            </w:r>
+          </w:p>
+          <w:p>
+            <w:pPr>
+              <w:pStyle w:val="CopticVersemulti-line"/>
+            </w:pPr>
+            <w:r>
+              <w:t>ⲛⲉⲙ ⲛ̀ϫⲱⲕ ⲉ̀ⲃⲟⲗ ⲛⲉⲙ ⲡ̀ⲥⲉⲡⲓ:</w:t>
+            </w:r>
+          </w:p>
+          <w:p>
+            <w:pPr>
+              <w:pStyle w:val="CopticHangingVerse"/>
+            </w:pPr>
+            <w:r>
+              <w:t>ⲛⲏⲉ̀ⲧⲁⲩⲙⲟϣⲓ ⲛ̀ⲥⲁ ⲇⲉⲥⲡⲟⲧⲁ.</w:t>
+            </w:r>
+          </w:p>
+        </w:tc>
+        <w:tc>
+          <w:tcPr>
+            <w:tcW w:w="1242" w:type="pct"/>
+          </w:tcPr>
+          <w:p>
+            <w:r>
+              <w:t>Mathias, who was chosen:</w:t>
+            </w:r>
+          </w:p>
+          <w:p>
+            <w:r>
+              <w:t>In place of Judas:</w:t>
+            </w:r>
+          </w:p>
+          <w:p>
+            <w:r>
+              <w:t>All of them and the rest:</w:t>
+            </w:r>
+          </w:p>
+          <w:p>
+            <w:r>
+              <w:t>Followed the Master.</w:t>
+            </w:r>
+          </w:p>
+        </w:tc>
+        <w:tc>
+          <w:tcPr>
+            <w:tcW w:w="1255" w:type="pct"/>
+          </w:tcPr>
+          <w:p>
+            <w:pPr>
+              <w:pStyle w:val="EngHang"/>
+            </w:pPr>
+            <w:r>
+              <w:t>Matthias was chosen</w:t>
+            </w:r>
+          </w:p>
+          <w:p>
+            <w:pPr>
+              <w:pStyle w:val="EngHang"/>
+            </w:pPr>
+            <w:r>
+              <w:t>Instead of Judas,</w:t>
+            </w:r>
+          </w:p>
+          <w:p>
+            <w:pPr>
+              <w:pStyle w:val="EngHang"/>
+            </w:pPr>
+            <w:commentRangeStart w:id="3"/>
+            <w:r>
+              <w:t>And was numbered with</w:t>
+            </w:r>
+          </w:p>
+          <w:p>
+            <w:pPr>
+              <w:pStyle w:val="EngHangEnd"/>
+            </w:pPr>
+            <w:r>
+              <w:t>The rest of the Apostles.</w:t>
+            </w:r>
+            <w:commentRangeEnd w:id="3"/>
+            <w:r>
+              <w:rPr>
+                <w:rStyle w:val="CommentReference"/>
+                <w:rFonts w:ascii="Times New Roman" w:eastAsiaTheme="minorHAnsi" w:hAnsi="Times New Roman" w:cstheme="minorBidi"/>
+                <w:color w:val="auto"/>
+              </w:rPr>
+              <w:commentReference w:id="3"/>
+            </w:r>
+          </w:p>
+        </w:tc>
+        <w:tc>
+          <w:tcPr>
+            <w:tcW w:w="1255" w:type="pct"/>
+          </w:tcPr>
+          <w:p>
+            <w:pPr>
+              <w:pStyle w:val="EngHang"/>
+            </w:pPr>
+            <w:r>
+              <w:t>Matthias was chosen</w:t>
+            </w:r>
+          </w:p>
+          <w:p>
+            <w:pPr>
+              <w:pStyle w:val="EngHang"/>
+            </w:pPr>
+            <w:r>
+              <w:t>Instead of Judas,</w:t>
+            </w:r>
+          </w:p>
+          <w:p>
+            <w:pPr>
+              <w:pStyle w:val="EngHang"/>
+            </w:pPr>
+            <w:r>
+              <w:t>And was numbered with</w:t>
+            </w:r>
+          </w:p>
+          <w:p>
+            <w:pPr>
+              <w:pStyle w:val="EngHangEnd"/>
+            </w:pPr>
+            <w:r>
+              <w:t>The rest of the Apostles.</w:t>
+            </w:r>
+          </w:p>
+        </w:tc>
+      </w:tr>
+      <w:tr>
+        <w:tc>
+          <w:tcPr>
+            <w:tcW w:w="1248" w:type="pct"/>
+          </w:tcPr>
+          <w:p>
+            <w:pPr>
+              <w:pStyle w:val="CopticVersemulti-line"/>
+            </w:pPr>
+            <w:r>
+              <w:t>Ⲁⲡⲟⲩϧ̀ⲣⲱⲟⲩ ϣⲉⲛⲁϥ ⲉ̀ⲃⲟⲗ:</w:t>
+            </w:r>
+          </w:p>
+          <w:p>
+            <w:pPr>
+              <w:pStyle w:val="CopticVersemulti-line"/>
+            </w:pPr>
+            <w:r>
+              <w:t>Ϩⲓϫⲉⲛ ⲡ̀ϩⲟ ⲙ̀ⲡ̀ⲕⲁϩⲓ ⲧⲏⲣϥ:</w:t>
+            </w:r>
+          </w:p>
+          <w:p>
+            <w:pPr>
+              <w:pStyle w:val="CopticVersemulti-line"/>
+            </w:pPr>
+            <w:r>
+              <w:t>ⲟⲩⲟϩ ⲛⲟⲩⲥⲁϫⲓ ⲁⲩⲫⲟϩ:</w:t>
+            </w:r>
+          </w:p>
+          <w:p>
+            <w:pPr>
+              <w:pStyle w:val="CopticHangingVerse"/>
+            </w:pPr>
+            <w:r>
+              <w:t>ϣⲁ ⲁⲩⲣⲉⲏϫⲉ ⲛ̀ϯⲟⲓⲕⲟⲩⲙⲉⲛⲏ.</w:t>
+            </w:r>
+          </w:p>
+        </w:tc>
+        <w:tc>
+          <w:tcPr>
+            <w:tcW w:w="1242" w:type="pct"/>
+          </w:tcPr>
+          <w:p>
+            <w:r>
+              <w:t>Their voices went forth:</w:t>
+            </w:r>
+          </w:p>
+          <w:p>
+            <w:r>
+              <w:t>Throughout the face of the whole earth:</w:t>
+            </w:r>
+          </w:p>
+          <w:p>
+            <w:r>
+              <w:t>And their words have reached:</w:t>
+            </w:r>
+          </w:p>
+          <w:p>
+            <w:r>
+              <w:t>The ends of the world.</w:t>
+            </w:r>
+          </w:p>
+        </w:tc>
+        <w:tc>
+          <w:tcPr>
+            <w:tcW w:w="1255" w:type="pct"/>
+          </w:tcPr>
+          <w:p>
+            <w:pPr>
+              <w:pStyle w:val="EngHang"/>
+            </w:pPr>
+            <w:r>
+              <w:t xml:space="preserve">Their </w:t>
+            </w:r>
+            <w:commentRangeStart w:id="4"/>
+            <w:r>
+              <w:t xml:space="preserve">sound </w:t>
+            </w:r>
+            <w:commentRangeEnd w:id="4"/>
+            <w:r>
+              <w:rPr>
+                <w:rStyle w:val="CommentReference"/>
+                <w:rFonts w:ascii="Times New Roman" w:eastAsiaTheme="minorHAnsi" w:hAnsi="Times New Roman" w:cstheme="minorBidi"/>
+                <w:color w:val="auto"/>
+              </w:rPr>
+              <w:commentReference w:id="4"/>
+            </w:r>
+            <w:r>
+              <w:t>went forth</w:t>
+            </w:r>
+          </w:p>
+          <w:p>
+            <w:pPr>
+              <w:pStyle w:val="EngHang"/>
+            </w:pPr>
+            <w:r>
+              <w:t>Into all the earth,</w:t>
+            </w:r>
+          </w:p>
+          <w:p>
+            <w:pPr>
+              <w:pStyle w:val="EngHang"/>
+            </w:pPr>
+            <w:r>
+              <w:t>And their words unto</w:t>
+            </w:r>
+          </w:p>
+          <w:p>
+            <w:pPr>
+              <w:pStyle w:val="EngHangEnd"/>
+            </w:pPr>
+            <w:r>
+              <w:t>The ends of the world.</w:t>
+            </w:r>
+          </w:p>
+        </w:tc>
+        <w:tc>
+          <w:tcPr>
+            <w:tcW w:w="1255" w:type="pct"/>
+          </w:tcPr>
+          <w:p>
+            <w:pPr>
+              <w:pStyle w:val="EngHang"/>
+            </w:pPr>
+            <w:r>
+              <w:t>Their sound went forth</w:t>
+            </w:r>
+          </w:p>
+          <w:p>
+            <w:pPr>
+              <w:pStyle w:val="EngHang"/>
+            </w:pPr>
+            <w:r>
+              <w:t>Into all the earth,</w:t>
+            </w:r>
+          </w:p>
+          <w:p>
+            <w:pPr>
+              <w:pStyle w:val="EngHang"/>
+            </w:pPr>
+            <w:r>
+              <w:t>And their words unto</w:t>
+            </w:r>
+          </w:p>
+          <w:p>
+            <w:pPr>
+              <w:pStyle w:val="EngHangEnd"/>
+            </w:pPr>
+            <w:r>
+              <w:t>The ends of the world.</w:t>
+            </w:r>
+          </w:p>
+        </w:tc>
+      </w:tr>
+      <w:tr>
+        <w:tc>
+          <w:tcPr>
+            <w:tcW w:w="1248" w:type="pct"/>
+          </w:tcPr>
+          <w:p>
+            <w:pPr>
+              <w:pStyle w:val="CopticVersemulti-line"/>
+            </w:pPr>
+            <w:r>
               <w:t>Ⲧⲱⲃϩ ⲙ̀Ⲡⲟ̄ⲥ̄ ⲉ̀ϩ̀ⲣⲏⲓ ⲉ̀ϫⲱⲛ:</w:t>
             </w:r>
           </w:p>
           <w:p>
             <w:pPr>
+              <w:pStyle w:val="CopticVersemulti-line"/>
+            </w:pPr>
+            <w:r>
+              <w:t>ⲱ̀ ⲛⲁⲟ̄ⲥ̄ ⲛ̀ⲓⲟϯ ⲛ̀ⲁ̀ ⲡⲟⲥⲧⲟⲗⲟⲥ:</w:t>
+            </w:r>
+          </w:p>
+          <w:p>
+            <w:pPr>
+              <w:pStyle w:val="CopticVersemulti-line"/>
+            </w:pPr>
+            <w:r>
+              <w:lastRenderedPageBreak/>
+              <w:t>ⲛⲉⲙ ⲡⲓϣ̀ⲃⲉ ⲥ̀ⲛⲁⲩ ⲙ̀ⲙⲁⲑⲏⲧⲏⲥ:</w:t>
+            </w:r>
+          </w:p>
+          <w:p>
+            <w:pPr>
               <w:pStyle w:val="CopticHangingVerse"/>
             </w:pPr>
             <w:r>
-              <w:t>ⲱ̀ ⲛⲁⲟ̄ⲥ̄ ⲛ̀ⲓⲟϯ ⲛ̀ⲁ̀ ⲡⲟⲥⲧⲟⲗⲟⲥ:</w:t>
-            </w:r>
-          </w:p>
-          <w:p>
-            <w:pPr>
-              <w:pStyle w:val="CopticHangingVerse"/>
-            </w:pPr>
-            <w:r>
-              <w:t>ⲛⲉⲙ ⲡⲓϣ̀ⲃⲉ ⲥ̀ⲛⲁⲩ ⲙ̀ⲙⲁⲑⲏⲧⲏⲥ:</w:t>
-            </w:r>
-          </w:p>
-          <w:p>
-            <w:pPr>
-              <w:pStyle w:val="CopticHangingVerse"/>
-            </w:pPr>
-            <w:r>
               <w:t>ⲛ̀ⲧⲉϥⲭⲁ ⲛⲉⲛⲛⲟⲃⲓ ⲛⲁⲛ ⲉ̀ⲃⲟⲗ.</w:t>
             </w:r>
           </w:p>
@@ -894,12 +899,17 @@
           </w:tcPr>
           <w:p>
             <w:r>
+              <w:lastRenderedPageBreak/>
               <w:t>Pray to the Lord on our behalf:</w:t>
             </w:r>
           </w:p>
           <w:p>
             <w:r>
-              <w:t>O my lords and fathers the apostles:</w:t>
+              <w:t xml:space="preserve">O my lords and fathers the </w:t>
+            </w:r>
+            <w:r>
+              <w:lastRenderedPageBreak/>
+              <w:t>apostles:</w:t>
             </w:r>
           </w:p>
           <w:p>
@@ -919,77 +929,86 @@
           </w:tcPr>
           <w:p>
             <w:pPr>
+              <w:pStyle w:val="EngHang"/>
+            </w:pPr>
+            <w:r>
+              <w:lastRenderedPageBreak/>
+              <w:t>Pray to the Lord on our behalf,</w:t>
+            </w:r>
+          </w:p>
+          <w:p>
+            <w:pPr>
+              <w:pStyle w:val="EngHang"/>
+            </w:pPr>
+            <w:r>
+              <w:t xml:space="preserve">O my lords and fathers, the </w:t>
+            </w:r>
+            <w:r>
+              <w:lastRenderedPageBreak/>
+              <w:t>Apostles,</w:t>
+            </w:r>
+          </w:p>
+          <w:p>
+            <w:pPr>
+              <w:pStyle w:val="EngHang"/>
+            </w:pPr>
+            <w:r>
+              <w:t>And the rest of the Disciples,</w:t>
+            </w:r>
+          </w:p>
+          <w:p>
+            <w:pPr>
               <w:pStyle w:val="EngHangEnd"/>
             </w:pPr>
             <w:r>
+              <w:t>That He may forgive us our sins.</w:t>
+            </w:r>
+          </w:p>
+        </w:tc>
+        <w:tc>
+          <w:tcPr>
+            <w:tcW w:w="1255" w:type="pct"/>
+          </w:tcPr>
+          <w:p>
+            <w:pPr>
+              <w:pStyle w:val="EngHang"/>
+            </w:pPr>
+            <w:r>
+              <w:lastRenderedPageBreak/>
               <w:t>Pray to the Lord on our behalf,</w:t>
             </w:r>
           </w:p>
           <w:p>
             <w:pPr>
+              <w:pStyle w:val="EngHang"/>
+            </w:pPr>
+            <w:r>
+              <w:t xml:space="preserve">My lords and fathers, the </w:t>
+            </w:r>
+            <w:r>
+              <w:lastRenderedPageBreak/>
+              <w:t>Apostles,</w:t>
+            </w:r>
+          </w:p>
+          <w:p>
+            <w:pPr>
+              <w:pStyle w:val="EngHang"/>
+            </w:pPr>
+            <w:r>
+              <w:t>And the rest of the Disciples,</w:t>
+            </w:r>
+          </w:p>
+          <w:p>
+            <w:pPr>
               <w:pStyle w:val="EngHangEnd"/>
             </w:pPr>
             <w:r>
-              <w:t>O my lords and fathers, the Apostles,</w:t>
-            </w:r>
-          </w:p>
-          <w:p>
-            <w:pPr>
-              <w:pStyle w:val="EngHangEnd"/>
-            </w:pPr>
-            <w:r>
-              <w:t>And the rest of the Disciples,</w:t>
-            </w:r>
-          </w:p>
-          <w:p>
-            <w:pPr>
-              <w:pStyle w:val="EngHangEnd"/>
-            </w:pPr>
-            <w:r>
               <w:t>That He may forgive us our sins.</w:t>
             </w:r>
-            <w:bookmarkStart w:id="3" w:name="_GoBack"/>
-            <w:bookmarkEnd w:id="3"/>
-          </w:p>
-        </w:tc>
-        <w:tc>
-          <w:tcPr>
-            <w:tcW w:w="1255" w:type="pct"/>
-          </w:tcPr>
-          <w:p>
-            <w:pPr>
-              <w:pStyle w:val="EngHang"/>
-            </w:pPr>
-            <w:r>
-              <w:t>Pray to the Lord on our behalf,</w:t>
-            </w:r>
-          </w:p>
-          <w:p>
-            <w:pPr>
-              <w:pStyle w:val="EngHang"/>
-            </w:pPr>
-            <w:r>
-              <w:t>My lords and fathers, the Apostles,</w:t>
-            </w:r>
-          </w:p>
-          <w:p>
-            <w:pPr>
-              <w:pStyle w:val="EngHang"/>
-            </w:pPr>
-            <w:r>
-              <w:t>And the rest of the Disciples,</w:t>
-            </w:r>
-          </w:p>
-          <w:p>
-            <w:pPr>
-              <w:pStyle w:val="EngHangEnd"/>
-            </w:pPr>
-            <w:r>
-              <w:t>That He may forgive us our sins.</w:t>
-            </w:r>
           </w:p>
         </w:tc>
       </w:tr>
+      <w:bookmarkEnd w:id="0"/>
     </w:tbl>
     <w:p>
       <w:pPr>
@@ -1008,7 +1027,23 @@
 
 <file path=word/comments.xml><?xml version="1.0" encoding="utf-8"?>
 <w:comments xmlns:wpc="http://schemas.microsoft.com/office/word/2010/wordprocessingCanvas" xmlns:mc="http://schemas.openxmlformats.org/markup-compatibility/2006" xmlns:o="urn:schemas-microsoft-com:office:office" xmlns:r="http://schemas.openxmlformats.org/officeDocument/2006/relationships" xmlns:m="http://schemas.openxmlformats.org/officeDocument/2006/math" xmlns:v="urn:schemas-microsoft-com:vml" xmlns:wp14="http://schemas.microsoft.com/office/word/2010/wordprocessingDrawing" xmlns:wp="http://schemas.openxmlformats.org/drawingml/2006/wordprocessingDrawing" xmlns:w10="urn:schemas-microsoft-com:office:word" xmlns:w="http://schemas.openxmlformats.org/wordprocessingml/2006/main" xmlns:w14="http://schemas.microsoft.com/office/word/2010/wordml" xmlns:wpg="http://schemas.microsoft.com/office/word/2010/wordprocessingGroup" xmlns:wpi="http://schemas.microsoft.com/office/word/2010/wordprocessingInk" xmlns:wne="http://schemas.microsoft.com/office/word/2006/wordml" xmlns:wps="http://schemas.microsoft.com/office/word/2010/wordprocessingShape" mc:Ignorable="w14 wp14">
-  <w:comment w:id="0" w:author="Windows User" w:date="2015-08-30T21:18:00Z" w:initials="WU">
+  <w:comment w:id="1" w:author="Windows User" w:date="2015-08-31T08:40:00Z" w:initials="WU">
+    <w:p>
+      <w:pPr>
+        <w:pStyle w:val="CommentText"/>
+      </w:pPr>
+      <w:r>
+        <w:rPr>
+          <w:rStyle w:val="CommentReference"/>
+        </w:rPr>
+        <w:annotationRef/>
+      </w:r>
+      <w:r>
+        <w:t>Not the Lord?</w:t>
+      </w:r>
+    </w:p>
+  </w:comment>
+  <w:comment w:id="2" w:author="Windows User" w:date="2015-08-31T08:40:00Z" w:initials="WU">
     <w:p>
       <w:pPr>
         <w:pStyle w:val="CommentText"/>
@@ -1024,7 +1059,7 @@
       </w:r>
     </w:p>
   </w:comment>
-  <w:comment w:id="1" w:author="Windows User" w:date="2015-08-30T21:20:00Z" w:initials="WU">
+  <w:comment w:id="3" w:author="Windows User" w:date="2015-08-31T08:40:00Z" w:initials="WU">
     <w:p>
       <w:pPr>
         <w:pStyle w:val="CommentText"/>
@@ -1040,7 +1075,7 @@
       </w:r>
     </w:p>
   </w:comment>
-  <w:comment w:id="2" w:author="Windows User" w:date="2015-08-30T21:21:00Z" w:initials="WU">
+  <w:comment w:id="4" w:author="Windows User" w:date="2015-08-31T08:40:00Z" w:initials="WU">
     <w:p>
       <w:pPr>
         <w:pStyle w:val="CommentText"/>
@@ -2340,7 +2375,7 @@
 </file>
 
 <file path=customXml/itemProps1.xml><?xml version="1.0" encoding="utf-8"?>
-<ds:datastoreItem xmlns:ds="http://schemas.openxmlformats.org/officeDocument/2006/customXml" ds:itemID="{71E789EB-C7AC-45F1-916F-FD3AE65D23BA}">
+<ds:datastoreItem xmlns:ds="http://schemas.openxmlformats.org/officeDocument/2006/customXml" ds:itemID="{2899A449-8F22-4B71-8E53-FF99AE65E87D}">
   <ds:schemaRefs>
     <ds:schemaRef ds:uri="http://schemas.openxmlformats.org/officeDocument/2006/bibliography"/>
   </ds:schemaRefs>

</xml_diff>